<commit_message>
some editing. Preparing results for Romina
</commit_message>
<xml_diff>
--- a/Manuscript_draft/Manuscript_draft.docx
+++ b/Manuscript_draft/Manuscript_draft.docx
@@ -7,7 +7,85 @@
         <w:pStyle w:val="Title"/>
       </w:pPr>
       <w:r>
-        <w:t xml:space="preserve">How</w:t>
+        <w:t xml:space="preserve">Working</w:t>
+      </w:r>
+      <w:r>
+        <w:t xml:space="preserve"> </w:t>
+      </w:r>
+      <w:r>
+        <w:t xml:space="preserve">title,</w:t>
+      </w:r>
+      <w:r>
+        <w:t xml:space="preserve"> </w:t>
+      </w:r>
+      <w:r>
+        <w:t xml:space="preserve">The</w:t>
+      </w:r>
+      <w:r>
+        <w:t xml:space="preserve"> </w:t>
+      </w:r>
+      <w:r>
+        <w:t xml:space="preserve">impact</w:t>
+      </w:r>
+      <w:r>
+        <w:t xml:space="preserve"> </w:t>
+      </w:r>
+      <w:r>
+        <w:t xml:space="preserve">of</w:t>
+      </w:r>
+      <w:r>
+        <w:t xml:space="preserve"> </w:t>
+      </w:r>
+      <w:r>
+        <w:t xml:space="preserve">heterospecific</w:t>
+      </w:r>
+      <w:r>
+        <w:t xml:space="preserve"> </w:t>
+      </w:r>
+      <w:r>
+        <w:t xml:space="preserve">pollen</w:t>
+      </w:r>
+      <w:r>
+        <w:t xml:space="preserve"> </w:t>
+      </w:r>
+      <w:r>
+        <w:t xml:space="preserve">on</w:t>
+      </w:r>
+      <w:r>
+        <w:t xml:space="preserve"> </w:t>
+      </w:r>
+      <w:r>
+        <w:t xml:space="preserve">plant</w:t>
+      </w:r>
+      <w:r>
+        <w:t xml:space="preserve"> </w:t>
+      </w:r>
+      <w:r>
+        <w:t xml:space="preserve">reproductive</w:t>
+      </w:r>
+      <w:r>
+        <w:t xml:space="preserve"> </w:t>
+      </w:r>
+      <w:r>
+        <w:t xml:space="preserve">success</w:t>
+      </w:r>
+      <w:r>
+        <w:t xml:space="preserve"> </w:t>
+      </w:r>
+      <w:r>
+        <w:t xml:space="preserve">is</w:t>
+      </w:r>
+      <w:r>
+        <w:t xml:space="preserve"> </w:t>
+      </w:r>
+      <w:r>
+        <w:t xml:space="preserve">mediated</w:t>
+      </w:r>
+      <w:r>
+        <w:t xml:space="preserve"> </w:t>
+      </w:r>
+      <w:r>
+        <w:t xml:space="preserve">by</w:t>
       </w:r>
       <w:r>
         <w:t xml:space="preserve"> </w:t>
@@ -19,7 +97,7 @@
         <w:t xml:space="preserve"> </w:t>
       </w:r>
       <w:r>
-        <w:t xml:space="preserve">relatedness</w:t>
+        <w:t xml:space="preserve">distance</w:t>
       </w:r>
       <w:r>
         <w:t xml:space="preserve"> </w:t>
@@ -37,73 +115,13 @@
         <w:t xml:space="preserve"> </w:t>
       </w:r>
       <w:r>
+        <w:t xml:space="preserve">reproductive</w:t>
+      </w:r>
+      <w:r>
+        <w:t xml:space="preserve"> </w:t>
+      </w:r>
+      <w:r>
         <w:t xml:space="preserve">traits</w:t>
-      </w:r>
-      <w:r>
-        <w:t xml:space="preserve"> </w:t>
-      </w:r>
-      <w:r>
-        <w:t xml:space="preserve">are</w:t>
-      </w:r>
-      <w:r>
-        <w:t xml:space="preserve"> </w:t>
-      </w:r>
-      <w:r>
-        <w:t xml:space="preserve">involved</w:t>
-      </w:r>
-      <w:r>
-        <w:t xml:space="preserve"> </w:t>
-      </w:r>
-      <w:r>
-        <w:t xml:space="preserve">in</w:t>
-      </w:r>
-      <w:r>
-        <w:t xml:space="preserve"> </w:t>
-      </w:r>
-      <w:r>
-        <w:t xml:space="preserve">heterospecifc</w:t>
-      </w:r>
-      <w:r>
-        <w:t xml:space="preserve"> </w:t>
-      </w:r>
-      <w:r>
-        <w:t xml:space="preserve">pollen</w:t>
-      </w:r>
-      <w:r>
-        <w:t xml:space="preserve"> </w:t>
-      </w:r>
-      <w:r>
-        <w:t xml:space="preserve">effect</w:t>
-      </w:r>
-      <w:r>
-        <w:t xml:space="preserve"> </w:t>
-      </w:r>
-      <w:r>
-        <w:t xml:space="preserve">in</w:t>
-      </w:r>
-      <w:r>
-        <w:t xml:space="preserve"> </w:t>
-      </w:r>
-      <w:r>
-        <w:t xml:space="preserve">an</w:t>
-      </w:r>
-      <w:r>
-        <w:t xml:space="preserve"> </w:t>
-      </w:r>
-      <w:r>
-        <w:t xml:space="preserve">artificial</w:t>
-      </w:r>
-      <w:r>
-        <w:t xml:space="preserve"> </w:t>
-      </w:r>
-      <w:r>
-        <w:t xml:space="preserve">co-flowering</w:t>
-      </w:r>
-      <w:r>
-        <w:t xml:space="preserve"> </w:t>
-      </w:r>
-      <w:r>
-        <w:t xml:space="preserve">community</w:t>
       </w:r>
     </w:p>
     <w:p>
@@ -167,6 +185,19 @@
       <w:pPr>
         <w:pStyle w:val="FirstParagraph"/>
       </w:pPr>
+      <w:hyperlink r:id="rId22">
+        <w:r>
+          <w:rPr>
+            <w:rStyle w:val="Hyperlink"/>
+          </w:rPr>
+          <w:t xml:space="preserve">Cut and paste some paragraphs from your literature review/ proposal</w:t>
+        </w:r>
+      </w:hyperlink>
+    </w:p>
+    <w:p>
+      <w:pPr>
+        <w:pStyle w:val="BodyText"/>
+      </w:pPr>
       <w:r>
         <w:rPr>
           <w:b/>
@@ -264,8 +295,8 @@
       <w:pPr>
         <w:pStyle w:val="Heading1"/>
       </w:pPr>
-      <w:bookmarkStart w:id="22" w:name="methods"/>
-      <w:bookmarkEnd w:id="22"/>
+      <w:bookmarkStart w:id="23" w:name="methods"/>
+      <w:bookmarkEnd w:id="23"/>
       <w:r>
         <w:t xml:space="preserve">METHODS</w:t>
       </w:r>
@@ -451,8 +482,8 @@
       <w:pPr>
         <w:pStyle w:val="Heading1"/>
       </w:pPr>
-      <w:bookmarkStart w:id="23" w:name="results"/>
-      <w:bookmarkEnd w:id="23"/>
+      <w:bookmarkStart w:id="24" w:name="results"/>
+      <w:bookmarkEnd w:id="24"/>
       <w:r>
         <w:t xml:space="preserve">RESULTS</w:t>
       </w:r>
@@ -461,8 +492,8 @@
       <w:pPr>
         <w:pStyle w:val="Heading1"/>
       </w:pPr>
-      <w:bookmarkStart w:id="24" w:name="discussion"/>
-      <w:bookmarkEnd w:id="24"/>
+      <w:bookmarkStart w:id="25" w:name="discussion"/>
+      <w:bookmarkEnd w:id="25"/>
       <w:r>
         <w:t xml:space="preserve">DISCUSSION</w:t>
       </w:r>
@@ -479,8 +510,8 @@
       <w:pPr>
         <w:pStyle w:val="Heading1"/>
       </w:pPr>
-      <w:bookmarkStart w:id="25" w:name="conclusions"/>
-      <w:bookmarkEnd w:id="25"/>
+      <w:bookmarkStart w:id="26" w:name="conclusions"/>
+      <w:bookmarkEnd w:id="26"/>
       <w:r>
         <w:t xml:space="preserve">CONCLUSIONS</w:t>
       </w:r>
@@ -489,8 +520,8 @@
       <w:pPr>
         <w:pStyle w:val="Heading1"/>
       </w:pPr>
-      <w:bookmarkStart w:id="26" w:name="acknowledgements"/>
-      <w:bookmarkEnd w:id="26"/>
+      <w:bookmarkStart w:id="27" w:name="acknowledgements"/>
+      <w:bookmarkEnd w:id="27"/>
       <w:r>
         <w:t xml:space="preserve">ACKNOWLEDGEMENTS</w:t>
       </w:r>
@@ -499,8 +530,8 @@
       <w:pPr>
         <w:pStyle w:val="Heading1"/>
       </w:pPr>
-      <w:bookmarkStart w:id="27" w:name="references"/>
-      <w:bookmarkEnd w:id="27"/>
+      <w:bookmarkStart w:id="28" w:name="references"/>
+      <w:bookmarkEnd w:id="28"/>
       <w:r>
         <w:t xml:space="preserve">REFERENCES</w:t>
       </w:r>
@@ -732,7 +763,7 @@
     </w:lvl>
   </w:abstractNum>
   <w:abstractNum w:abstractNumId="990">
-    <w:nsid w:val="623a5eda"/>
+    <w:nsid w:val="4bdae6bb"/>
     <w:multiLevelType w:val="multilevel"/>
     <w:lvl w:ilvl="0">
       <w:numFmt w:val="bullet"/>

</xml_diff>

<commit_message>
Last changes of today...
</commit_message>
<xml_diff>
--- a/Manuscript_draft/Manuscript_draft.docx
+++ b/Manuscript_draft/Manuscript_draft.docx
@@ -454,7 +454,16 @@
         <w:pStyle w:val="BodyText"/>
       </w:pPr>
       <w:r>
-        <w:t xml:space="preserve">Interestingly, incompatibility system seems to play an important role in foreign pollen effect where species that are self incompatible would have stronger barriers towards heterospecific pollen than self compatible species. The type of incompatibility, sporophytic or gametophytic is related with the place of pollen recognition where the former take place at the sitgma level and the latter occurs within the style, this last late acting pollen recognition mechanism is associated with greater negative effect (REF). Remarkably, there is a great variability in mating systems across populations</w:t>
+        <w:t xml:space="preserve">Interestingly, incompatibility system seems to play an important role in foreign pollen effect where species that are self incompatible would have stronger barriers towards heterospecific pollen than self compatible species. The type of incompatibility, sporophytic or gametophytic is related with the place of pollen recognition where the former take place at the sitgma level and the latter occurs within the style, this last late acting pollen recognition mechanism is associated with greater negative effect</w:t>
+      </w:r>
+      <w:r>
+        <w:t xml:space="preserve"> </w:t>
+      </w:r>
+      <w:r>
+        <w:t xml:space="preserve">Ashman and Arceo-Gómez (2013)</w:t>
+      </w:r>
+      <w:r>
+        <w:t xml:space="preserve">. Remarkably, there is a great variability in mating systems across populations</w:t>
       </w:r>
       <w:r>
         <w:t xml:space="preserve"> </w:t>
@@ -475,7 +484,7 @@
         <w:t xml:space="preserve">Whitehead et al. (2018)</w:t>
       </w:r>
       <w:r>
-        <w:t xml:space="preserve">). Moreover, other traits such as number of pollen grains per flower and number of ovules have been tradittionally associated with the type of incompatibility system where species with higher pollen ovule ratios are predicted to be xenogamous and species with low pollen ovule ratios autogamous (REFS).</w:t>
+        <w:t xml:space="preserve">). Moreover, other traits such as number of pollen grains per flower and number of ovules have been tradittionally associated with the type of incompatibility system where species with higher pollen ovule ratios are predicted to be xenogamous and species with low pollen ovule ratios autogamous (REF). Selfer species would have a reduction of herkogamy and less pollen production per ovule (REF).</w:t>
       </w:r>
     </w:p>
     <w:p>
@@ -1116,7 +1125,7 @@
     </w:lvl>
   </w:abstractNum>
   <w:abstractNum w:abstractNumId="990">
-    <w:nsid w:val="c6ee61ee"/>
+    <w:nsid w:val="4dbacf45"/>
     <w:multiLevelType w:val="multilevel"/>
     <w:lvl w:ilvl="0">
       <w:numFmt w:val="bullet"/>
@@ -1197,7 +1206,7 @@
     </w:lvl>
   </w:abstractNum>
   <w:abstractNum w:abstractNumId="99411">
-    <w:nsid w:val="f07d400f"/>
+    <w:nsid w:val="ca9136a6"/>
     <w:multiLevelType w:val="multilevel"/>
     <w:lvl w:ilvl="0">
       <w:start w:val="1"/>

</xml_diff>